<commit_message>
Added UID to invoice template
</commit_message>
<xml_diff>
--- a/src/Resources/contao/templates/crm_invoice_template_default.docx
+++ b/src/Resources/contao/templates/crm_invoice_template_default.docx
@@ -1,6 +1,6 @@
 
 <file path=word/document.xml><?xml version="1.0" encoding="utf-8"?>
-<w:document xmlns:wpc="http://schemas.microsoft.com/office/word/2010/wordprocessingCanvas" xmlns:cx="http://schemas.microsoft.com/office/drawing/2014/chartex" xmlns:cx1="http://schemas.microsoft.com/office/drawing/2015/9/8/chartex" xmlns:mc="http://schemas.openxmlformats.org/markup-compatibility/2006" xmlns:o="urn:schemas-microsoft-com:office:office" xmlns:r="http://schemas.openxmlformats.org/officeDocument/2006/relationships" xmlns:m="http://schemas.openxmlformats.org/officeDocument/2006/math" xmlns:v="urn:schemas-microsoft-com:vml" xmlns:wp14="http://schemas.microsoft.com/office/word/2010/wordprocessingDrawing" xmlns:wp="http://schemas.openxmlformats.org/drawingml/2006/wordprocessingDrawing" xmlns:w10="urn:schemas-microsoft-com:office:word" xmlns:w="http://schemas.openxmlformats.org/wordprocessingml/2006/main" xmlns:w14="http://schemas.microsoft.com/office/word/2010/wordml" xmlns:w15="http://schemas.microsoft.com/office/word/2012/wordml" xmlns:w16se="http://schemas.microsoft.com/office/word/2015/wordml/symex" xmlns:wpg="http://schemas.microsoft.com/office/word/2010/wordprocessingGroup" xmlns:wpi="http://schemas.microsoft.com/office/word/2010/wordprocessingInk" xmlns:wne="http://schemas.microsoft.com/office/word/2006/wordml" xmlns:wps="http://schemas.microsoft.com/office/word/2010/wordprocessingShape" mc:Ignorable="w14 w15 w16se wp14">
+<w:document xmlns:wpc="http://schemas.microsoft.com/office/word/2010/wordprocessingCanvas" xmlns:cx="http://schemas.microsoft.com/office/drawing/2014/chartex" xmlns:mc="http://schemas.openxmlformats.org/markup-compatibility/2006" xmlns:o="urn:schemas-microsoft-com:office:office" xmlns:r="http://schemas.openxmlformats.org/officeDocument/2006/relationships" xmlns:m="http://schemas.openxmlformats.org/officeDocument/2006/math" xmlns:v="urn:schemas-microsoft-com:vml" xmlns:wp14="http://schemas.microsoft.com/office/word/2010/wordprocessingDrawing" xmlns:wp="http://schemas.openxmlformats.org/drawingml/2006/wordprocessingDrawing" xmlns:w10="urn:schemas-microsoft-com:office:word" xmlns:w="http://schemas.openxmlformats.org/wordprocessingml/2006/main" xmlns:w14="http://schemas.microsoft.com/office/word/2010/wordml" xmlns:w15="http://schemas.microsoft.com/office/word/2012/wordml" xmlns:w16se="http://schemas.microsoft.com/office/word/2015/wordml/symex" xmlns:wpg="http://schemas.microsoft.com/office/word/2010/wordprocessingGroup" xmlns:wpi="http://schemas.microsoft.com/office/word/2010/wordprocessingInk" xmlns:wne="http://schemas.microsoft.com/office/word/2006/wordml" xmlns:wps="http://schemas.microsoft.com/office/word/2010/wordprocessingShape" mc:Ignorable="w14 w15 w16se wp14">
   <w:body>
     <w:tbl>
       <w:tblPr>
@@ -1192,12 +1192,8 @@
       <w:bookmarkEnd w:id="0"/>
     </w:p>
     <w:sectPr>
-      <w:headerReference w:type="even" r:id="rId7"/>
-      <w:headerReference w:type="default" r:id="rId8"/>
-      <w:footerReference w:type="even" r:id="rId9"/>
-      <w:footerReference w:type="default" r:id="rId10"/>
-      <w:headerReference w:type="first" r:id="rId11"/>
-      <w:footerReference w:type="first" r:id="rId12"/>
+      <w:headerReference w:type="default" r:id="rId7"/>
+      <w:footerReference w:type="default" r:id="rId8"/>
       <w:pgSz w:w="11906" w:h="16838"/>
       <w:pgMar w:top="1417" w:right="1417" w:bottom="1134" w:left="1417" w:header="284" w:footer="284" w:gutter="0"/>
       <w:cols w:space="720"/>
@@ -1207,7 +1203,7 @@
 </file>
 
 <file path=word/endnotes.xml><?xml version="1.0" encoding="utf-8"?>
-<w:endnotes xmlns:wpc="http://schemas.microsoft.com/office/word/2010/wordprocessingCanvas" xmlns:cx="http://schemas.microsoft.com/office/drawing/2014/chartex" xmlns:cx1="http://schemas.microsoft.com/office/drawing/2015/9/8/chartex" xmlns:mc="http://schemas.openxmlformats.org/markup-compatibility/2006" xmlns:o="urn:schemas-microsoft-com:office:office" xmlns:r="http://schemas.openxmlformats.org/officeDocument/2006/relationships" xmlns:m="http://schemas.openxmlformats.org/officeDocument/2006/math" xmlns:v="urn:schemas-microsoft-com:vml" xmlns:wp14="http://schemas.microsoft.com/office/word/2010/wordprocessingDrawing" xmlns:wp="http://schemas.openxmlformats.org/drawingml/2006/wordprocessingDrawing" xmlns:w10="urn:schemas-microsoft-com:office:word" xmlns:w="http://schemas.openxmlformats.org/wordprocessingml/2006/main" xmlns:w14="http://schemas.microsoft.com/office/word/2010/wordml" xmlns:w15="http://schemas.microsoft.com/office/word/2012/wordml" xmlns:w16se="http://schemas.microsoft.com/office/word/2015/wordml/symex" xmlns:wpg="http://schemas.microsoft.com/office/word/2010/wordprocessingGroup" xmlns:wpi="http://schemas.microsoft.com/office/word/2010/wordprocessingInk" xmlns:wne="http://schemas.microsoft.com/office/word/2006/wordml" xmlns:wps="http://schemas.microsoft.com/office/word/2010/wordprocessingShape" mc:Ignorable="w14 w15 w16se wp14">
+<w:endnotes xmlns:wpc="http://schemas.microsoft.com/office/word/2010/wordprocessingCanvas" xmlns:cx="http://schemas.microsoft.com/office/drawing/2014/chartex" xmlns:mc="http://schemas.openxmlformats.org/markup-compatibility/2006" xmlns:o="urn:schemas-microsoft-com:office:office" xmlns:r="http://schemas.openxmlformats.org/officeDocument/2006/relationships" xmlns:m="http://schemas.openxmlformats.org/officeDocument/2006/math" xmlns:v="urn:schemas-microsoft-com:vml" xmlns:wp14="http://schemas.microsoft.com/office/word/2010/wordprocessingDrawing" xmlns:wp="http://schemas.openxmlformats.org/drawingml/2006/wordprocessingDrawing" xmlns:w10="urn:schemas-microsoft-com:office:word" xmlns:w="http://schemas.openxmlformats.org/wordprocessingml/2006/main" xmlns:w14="http://schemas.microsoft.com/office/word/2010/wordml" xmlns:w15="http://schemas.microsoft.com/office/word/2012/wordml" xmlns:w16se="http://schemas.microsoft.com/office/word/2015/wordml/symex" xmlns:wpg="http://schemas.microsoft.com/office/word/2010/wordprocessingGroup" xmlns:wpi="http://schemas.microsoft.com/office/word/2010/wordprocessingInk" xmlns:wne="http://schemas.microsoft.com/office/word/2006/wordml" xmlns:wps="http://schemas.microsoft.com/office/word/2010/wordprocessingShape" mc:Ignorable="w14 w15 w16se wp14">
   <w:endnote w:type="separator" w:id="-1">
     <w:p>
       <w:pPr>
@@ -1232,17 +1228,7 @@
 </file>
 
 <file path=word/footer1.xml><?xml version="1.0" encoding="utf-8"?>
-<w:ftr xmlns:wpc="http://schemas.microsoft.com/office/word/2010/wordprocessingCanvas" xmlns:cx="http://schemas.microsoft.com/office/drawing/2014/chartex" xmlns:cx1="http://schemas.microsoft.com/office/drawing/2015/9/8/chartex" xmlns:mc="http://schemas.openxmlformats.org/markup-compatibility/2006" xmlns:o="urn:schemas-microsoft-com:office:office" xmlns:r="http://schemas.openxmlformats.org/officeDocument/2006/relationships" xmlns:m="http://schemas.openxmlformats.org/officeDocument/2006/math" xmlns:v="urn:schemas-microsoft-com:vml" xmlns:wp14="http://schemas.microsoft.com/office/word/2010/wordprocessingDrawing" xmlns:wp="http://schemas.openxmlformats.org/drawingml/2006/wordprocessingDrawing" xmlns:w10="urn:schemas-microsoft-com:office:word" xmlns:w="http://schemas.openxmlformats.org/wordprocessingml/2006/main" xmlns:w14="http://schemas.microsoft.com/office/word/2010/wordml" xmlns:w15="http://schemas.microsoft.com/office/word/2012/wordml" xmlns:w16se="http://schemas.microsoft.com/office/word/2015/wordml/symex" xmlns:wpg="http://schemas.microsoft.com/office/word/2010/wordprocessingGroup" xmlns:wpi="http://schemas.microsoft.com/office/word/2010/wordprocessingInk" xmlns:wne="http://schemas.microsoft.com/office/word/2006/wordml" xmlns:wps="http://schemas.microsoft.com/office/word/2010/wordprocessingShape" mc:Ignorable="w14 w15 w16se wp14">
-  <w:p>
-    <w:pPr>
-      <w:pStyle w:val="Fuzeile"/>
-    </w:pPr>
-  </w:p>
-</w:ftr>
-</file>
-
-<file path=word/footer2.xml><?xml version="1.0" encoding="utf-8"?>
-<w:ftr xmlns:wpc="http://schemas.microsoft.com/office/word/2010/wordprocessingCanvas" xmlns:cx="http://schemas.microsoft.com/office/drawing/2014/chartex" xmlns:cx1="http://schemas.microsoft.com/office/drawing/2015/9/8/chartex" xmlns:mc="http://schemas.openxmlformats.org/markup-compatibility/2006" xmlns:o="urn:schemas-microsoft-com:office:office" xmlns:r="http://schemas.openxmlformats.org/officeDocument/2006/relationships" xmlns:m="http://schemas.openxmlformats.org/officeDocument/2006/math" xmlns:v="urn:schemas-microsoft-com:vml" xmlns:wp14="http://schemas.microsoft.com/office/word/2010/wordprocessingDrawing" xmlns:wp="http://schemas.openxmlformats.org/drawingml/2006/wordprocessingDrawing" xmlns:w10="urn:schemas-microsoft-com:office:word" xmlns:w="http://schemas.openxmlformats.org/wordprocessingml/2006/main" xmlns:w14="http://schemas.microsoft.com/office/word/2010/wordml" xmlns:w15="http://schemas.microsoft.com/office/word/2012/wordml" xmlns:w16se="http://schemas.microsoft.com/office/word/2015/wordml/symex" xmlns:wpg="http://schemas.microsoft.com/office/word/2010/wordprocessingGroup" xmlns:wpi="http://schemas.microsoft.com/office/word/2010/wordprocessingInk" xmlns:wne="http://schemas.microsoft.com/office/word/2006/wordml" xmlns:wps="http://schemas.microsoft.com/office/word/2010/wordprocessingShape" mc:Ignorable="w14 w15 w16se wp14">
+<w:ftr xmlns:wpc="http://schemas.microsoft.com/office/word/2010/wordprocessingCanvas" xmlns:cx="http://schemas.microsoft.com/office/drawing/2014/chartex" xmlns:mc="http://schemas.openxmlformats.org/markup-compatibility/2006" xmlns:o="urn:schemas-microsoft-com:office:office" xmlns:r="http://schemas.openxmlformats.org/officeDocument/2006/relationships" xmlns:m="http://schemas.openxmlformats.org/officeDocument/2006/math" xmlns:v="urn:schemas-microsoft-com:vml" xmlns:wp14="http://schemas.microsoft.com/office/word/2010/wordprocessingDrawing" xmlns:wp="http://schemas.openxmlformats.org/drawingml/2006/wordprocessingDrawing" xmlns:w10="urn:schemas-microsoft-com:office:word" xmlns:w="http://schemas.openxmlformats.org/wordprocessingml/2006/main" xmlns:w14="http://schemas.microsoft.com/office/word/2010/wordml" xmlns:w15="http://schemas.microsoft.com/office/word/2012/wordml" xmlns:w16se="http://schemas.microsoft.com/office/word/2015/wordml/symex" xmlns:wpg="http://schemas.microsoft.com/office/word/2010/wordprocessingGroup" xmlns:wpi="http://schemas.microsoft.com/office/word/2010/wordprocessingInk" xmlns:wne="http://schemas.microsoft.com/office/word/2006/wordml" xmlns:wps="http://schemas.microsoft.com/office/word/2010/wordprocessingShape" mc:Ignorable="w14 w15 w16se wp14">
   <w:tbl>
     <w:tblPr>
       <w:tblW w:w="9356" w:type="dxa"/>
@@ -1652,18 +1638,8 @@
 </w:ftr>
 </file>
 
-<file path=word/footer3.xml><?xml version="1.0" encoding="utf-8"?>
-<w:ftr xmlns:wpc="http://schemas.microsoft.com/office/word/2010/wordprocessingCanvas" xmlns:cx="http://schemas.microsoft.com/office/drawing/2014/chartex" xmlns:cx1="http://schemas.microsoft.com/office/drawing/2015/9/8/chartex" xmlns:mc="http://schemas.openxmlformats.org/markup-compatibility/2006" xmlns:o="urn:schemas-microsoft-com:office:office" xmlns:r="http://schemas.openxmlformats.org/officeDocument/2006/relationships" xmlns:m="http://schemas.openxmlformats.org/officeDocument/2006/math" xmlns:v="urn:schemas-microsoft-com:vml" xmlns:wp14="http://schemas.microsoft.com/office/word/2010/wordprocessingDrawing" xmlns:wp="http://schemas.openxmlformats.org/drawingml/2006/wordprocessingDrawing" xmlns:w10="urn:schemas-microsoft-com:office:word" xmlns:w="http://schemas.openxmlformats.org/wordprocessingml/2006/main" xmlns:w14="http://schemas.microsoft.com/office/word/2010/wordml" xmlns:w15="http://schemas.microsoft.com/office/word/2012/wordml" xmlns:w16se="http://schemas.microsoft.com/office/word/2015/wordml/symex" xmlns:wpg="http://schemas.microsoft.com/office/word/2010/wordprocessingGroup" xmlns:wpi="http://schemas.microsoft.com/office/word/2010/wordprocessingInk" xmlns:wne="http://schemas.microsoft.com/office/word/2006/wordml" xmlns:wps="http://schemas.microsoft.com/office/word/2010/wordprocessingShape" mc:Ignorable="w14 w15 w16se wp14">
-  <w:p>
-    <w:pPr>
-      <w:pStyle w:val="Fuzeile"/>
-    </w:pPr>
-  </w:p>
-</w:ftr>
-</file>
-
 <file path=word/footnotes.xml><?xml version="1.0" encoding="utf-8"?>
-<w:footnotes xmlns:wpc="http://schemas.microsoft.com/office/word/2010/wordprocessingCanvas" xmlns:cx="http://schemas.microsoft.com/office/drawing/2014/chartex" xmlns:cx1="http://schemas.microsoft.com/office/drawing/2015/9/8/chartex" xmlns:mc="http://schemas.openxmlformats.org/markup-compatibility/2006" xmlns:o="urn:schemas-microsoft-com:office:office" xmlns:r="http://schemas.openxmlformats.org/officeDocument/2006/relationships" xmlns:m="http://schemas.openxmlformats.org/officeDocument/2006/math" xmlns:v="urn:schemas-microsoft-com:vml" xmlns:wp14="http://schemas.microsoft.com/office/word/2010/wordprocessingDrawing" xmlns:wp="http://schemas.openxmlformats.org/drawingml/2006/wordprocessingDrawing" xmlns:w10="urn:schemas-microsoft-com:office:word" xmlns:w="http://schemas.openxmlformats.org/wordprocessingml/2006/main" xmlns:w14="http://schemas.microsoft.com/office/word/2010/wordml" xmlns:w15="http://schemas.microsoft.com/office/word/2012/wordml" xmlns:w16se="http://schemas.microsoft.com/office/word/2015/wordml/symex" xmlns:wpg="http://schemas.microsoft.com/office/word/2010/wordprocessingGroup" xmlns:wpi="http://schemas.microsoft.com/office/word/2010/wordprocessingInk" xmlns:wne="http://schemas.microsoft.com/office/word/2006/wordml" xmlns:wps="http://schemas.microsoft.com/office/word/2010/wordprocessingShape" mc:Ignorable="w14 w15 w16se wp14">
+<w:footnotes xmlns:wpc="http://schemas.microsoft.com/office/word/2010/wordprocessingCanvas" xmlns:cx="http://schemas.microsoft.com/office/drawing/2014/chartex" xmlns:mc="http://schemas.openxmlformats.org/markup-compatibility/2006" xmlns:o="urn:schemas-microsoft-com:office:office" xmlns:r="http://schemas.openxmlformats.org/officeDocument/2006/relationships" xmlns:m="http://schemas.openxmlformats.org/officeDocument/2006/math" xmlns:v="urn:schemas-microsoft-com:vml" xmlns:wp14="http://schemas.microsoft.com/office/word/2010/wordprocessingDrawing" xmlns:wp="http://schemas.openxmlformats.org/drawingml/2006/wordprocessingDrawing" xmlns:w10="urn:schemas-microsoft-com:office:word" xmlns:w="http://schemas.openxmlformats.org/wordprocessingml/2006/main" xmlns:w14="http://schemas.microsoft.com/office/word/2010/wordml" xmlns:w15="http://schemas.microsoft.com/office/word/2012/wordml" xmlns:w16se="http://schemas.microsoft.com/office/word/2015/wordml/symex" xmlns:wpg="http://schemas.microsoft.com/office/word/2010/wordprocessingGroup" xmlns:wpi="http://schemas.microsoft.com/office/word/2010/wordprocessingInk" xmlns:wne="http://schemas.microsoft.com/office/word/2006/wordml" xmlns:wps="http://schemas.microsoft.com/office/word/2010/wordprocessingShape" mc:Ignorable="w14 w15 w16se wp14">
   <w:footnote w:type="separator" w:id="-1">
     <w:p>
       <w:pPr>
@@ -1691,17 +1667,7 @@
 </file>
 
 <file path=word/header1.xml><?xml version="1.0" encoding="utf-8"?>
-<w:hdr xmlns:wpc="http://schemas.microsoft.com/office/word/2010/wordprocessingCanvas" xmlns:cx="http://schemas.microsoft.com/office/drawing/2014/chartex" xmlns:cx1="http://schemas.microsoft.com/office/drawing/2015/9/8/chartex" xmlns:mc="http://schemas.openxmlformats.org/markup-compatibility/2006" xmlns:o="urn:schemas-microsoft-com:office:office" xmlns:r="http://schemas.openxmlformats.org/officeDocument/2006/relationships" xmlns:m="http://schemas.openxmlformats.org/officeDocument/2006/math" xmlns:v="urn:schemas-microsoft-com:vml" xmlns:wp14="http://schemas.microsoft.com/office/word/2010/wordprocessingDrawing" xmlns:wp="http://schemas.openxmlformats.org/drawingml/2006/wordprocessingDrawing" xmlns:w10="urn:schemas-microsoft-com:office:word" xmlns:w="http://schemas.openxmlformats.org/wordprocessingml/2006/main" xmlns:w14="http://schemas.microsoft.com/office/word/2010/wordml" xmlns:w15="http://schemas.microsoft.com/office/word/2012/wordml" xmlns:w16se="http://schemas.microsoft.com/office/word/2015/wordml/symex" xmlns:wpg="http://schemas.microsoft.com/office/word/2010/wordprocessingGroup" xmlns:wpi="http://schemas.microsoft.com/office/word/2010/wordprocessingInk" xmlns:wne="http://schemas.microsoft.com/office/word/2006/wordml" xmlns:wps="http://schemas.microsoft.com/office/word/2010/wordprocessingShape" mc:Ignorable="w14 w15 w16se wp14">
-  <w:p>
-    <w:pPr>
-      <w:pStyle w:val="Kopfzeile"/>
-    </w:pPr>
-  </w:p>
-</w:hdr>
-</file>
-
-<file path=word/header2.xml><?xml version="1.0" encoding="utf-8"?>
-<w:hdr xmlns:wpc="http://schemas.microsoft.com/office/word/2010/wordprocessingCanvas" xmlns:cx="http://schemas.microsoft.com/office/drawing/2014/chartex" xmlns:cx1="http://schemas.microsoft.com/office/drawing/2015/9/8/chartex" xmlns:mc="http://schemas.openxmlformats.org/markup-compatibility/2006" xmlns:o="urn:schemas-microsoft-com:office:office" xmlns:r="http://schemas.openxmlformats.org/officeDocument/2006/relationships" xmlns:m="http://schemas.openxmlformats.org/officeDocument/2006/math" xmlns:v="urn:schemas-microsoft-com:vml" xmlns:wp14="http://schemas.microsoft.com/office/word/2010/wordprocessingDrawing" xmlns:wp="http://schemas.openxmlformats.org/drawingml/2006/wordprocessingDrawing" xmlns:w10="urn:schemas-microsoft-com:office:word" xmlns:w="http://schemas.openxmlformats.org/wordprocessingml/2006/main" xmlns:w14="http://schemas.microsoft.com/office/word/2010/wordml" xmlns:w15="http://schemas.microsoft.com/office/word/2012/wordml" xmlns:w16se="http://schemas.microsoft.com/office/word/2015/wordml/symex" xmlns:wpg="http://schemas.microsoft.com/office/word/2010/wordprocessingGroup" xmlns:wpi="http://schemas.microsoft.com/office/word/2010/wordprocessingInk" xmlns:wne="http://schemas.microsoft.com/office/word/2006/wordml" xmlns:wps="http://schemas.microsoft.com/office/word/2010/wordprocessingShape" mc:Ignorable="w14 w15 w16se wp14">
+<w:hdr xmlns:wpc="http://schemas.microsoft.com/office/word/2010/wordprocessingCanvas" xmlns:cx="http://schemas.microsoft.com/office/drawing/2014/chartex" xmlns:mc="http://schemas.openxmlformats.org/markup-compatibility/2006" xmlns:o="urn:schemas-microsoft-com:office:office" xmlns:r="http://schemas.openxmlformats.org/officeDocument/2006/relationships" xmlns:m="http://schemas.openxmlformats.org/officeDocument/2006/math" xmlns:v="urn:schemas-microsoft-com:vml" xmlns:wp14="http://schemas.microsoft.com/office/word/2010/wordprocessingDrawing" xmlns:wp="http://schemas.openxmlformats.org/drawingml/2006/wordprocessingDrawing" xmlns:w10="urn:schemas-microsoft-com:office:word" xmlns:w="http://schemas.openxmlformats.org/wordprocessingml/2006/main" xmlns:w14="http://schemas.microsoft.com/office/word/2010/wordml" xmlns:w15="http://schemas.microsoft.com/office/word/2012/wordml" xmlns:w16se="http://schemas.microsoft.com/office/word/2015/wordml/symex" xmlns:wpg="http://schemas.microsoft.com/office/word/2010/wordprocessingGroup" xmlns:wpi="http://schemas.microsoft.com/office/word/2010/wordprocessingInk" xmlns:wne="http://schemas.microsoft.com/office/word/2006/wordml" xmlns:wps="http://schemas.microsoft.com/office/word/2010/wordprocessingShape" mc:Ignorable="w14 w15 w16se wp14">
   <w:tbl>
     <w:tblPr>
       <w:tblW w:w="9214" w:type="dxa"/>
@@ -2068,21 +2034,57 @@
               <w:szCs w:val="20"/>
             </w:rPr>
           </w:pPr>
-          <w:r>
+          <w:hyperlink r:id="rId2" w:history="1">
+            <w:r>
+              <w:rPr>
+                <w:rFonts w:ascii="Corbel" w:hAnsi="Corbel"/>
+                <w:color w:val="808080" w:themeColor="background1" w:themeShade="80"/>
+                <w:sz w:val="20"/>
+                <w:szCs w:val="20"/>
+              </w:rPr>
+              <w:t>m.cupic@gmx.ch</w:t>
+            </w:r>
+          </w:hyperlink>
+        </w:p>
+        <w:p>
+          <w:pPr>
+            <w:pStyle w:val="KeinLeerraum"/>
+            <w:jc w:val="right"/>
             <w:rPr>
               <w:rFonts w:ascii="Corbel" w:hAnsi="Corbel"/>
               <w:color w:val="808080" w:themeColor="background1" w:themeShade="80"/>
               <w:sz w:val="20"/>
               <w:szCs w:val="20"/>
             </w:rPr>
-            <w:t>m.cupic@gmx.ch</w:t>
-          </w:r>
+          </w:pPr>
+          <w:r>
+            <w:rPr>
+              <w:rFonts w:ascii="Corbel" w:hAnsi="Corbel"/>
+              <w:color w:val="808080" w:themeColor="background1" w:themeShade="80"/>
+              <w:sz w:val="20"/>
+              <w:szCs w:val="20"/>
+            </w:rPr>
+            <w:t>UID: CHE-152.501.037</w:t>
+          </w:r>
+        </w:p>
+        <w:p>
+          <w:pPr>
+            <w:pStyle w:val="KeinLeerraum"/>
+            <w:jc w:val="right"/>
+            <w:rPr>
+              <w:rFonts w:ascii="Corbel" w:hAnsi="Corbel"/>
+              <w:color w:val="808080" w:themeColor="background1" w:themeShade="80"/>
+              <w:sz w:val="20"/>
+              <w:szCs w:val="20"/>
+            </w:rPr>
+          </w:pPr>
         </w:p>
         <w:p>
           <w:pPr>
             <w:pStyle w:val="Kopfzeile"/>
             <w:rPr>
               <w:rFonts w:ascii="Corbel" w:hAnsi="Corbel"/>
+              <w:color w:val="808080" w:themeColor="background1" w:themeShade="80"/>
               <w:sz w:val="20"/>
               <w:szCs w:val="20"/>
             </w:rPr>
@@ -2104,18 +2106,8 @@
 </w:hdr>
 </file>
 
-<file path=word/header3.xml><?xml version="1.0" encoding="utf-8"?>
-<w:hdr xmlns:wpc="http://schemas.microsoft.com/office/word/2010/wordprocessingCanvas" xmlns:cx="http://schemas.microsoft.com/office/drawing/2014/chartex" xmlns:cx1="http://schemas.microsoft.com/office/drawing/2015/9/8/chartex" xmlns:mc="http://schemas.openxmlformats.org/markup-compatibility/2006" xmlns:o="urn:schemas-microsoft-com:office:office" xmlns:r="http://schemas.openxmlformats.org/officeDocument/2006/relationships" xmlns:m="http://schemas.openxmlformats.org/officeDocument/2006/math" xmlns:v="urn:schemas-microsoft-com:vml" xmlns:wp14="http://schemas.microsoft.com/office/word/2010/wordprocessingDrawing" xmlns:wp="http://schemas.openxmlformats.org/drawingml/2006/wordprocessingDrawing" xmlns:w10="urn:schemas-microsoft-com:office:word" xmlns:w="http://schemas.openxmlformats.org/wordprocessingml/2006/main" xmlns:w14="http://schemas.microsoft.com/office/word/2010/wordml" xmlns:w15="http://schemas.microsoft.com/office/word/2012/wordml" xmlns:w16se="http://schemas.microsoft.com/office/word/2015/wordml/symex" xmlns:wpg="http://schemas.microsoft.com/office/word/2010/wordprocessingGroup" xmlns:wpi="http://schemas.microsoft.com/office/word/2010/wordprocessingInk" xmlns:wne="http://schemas.microsoft.com/office/word/2006/wordml" xmlns:wps="http://schemas.microsoft.com/office/word/2010/wordprocessingShape" mc:Ignorable="w14 w15 w16se wp14">
-  <w:p>
-    <w:pPr>
-      <w:pStyle w:val="Kopfzeile"/>
-    </w:pPr>
-  </w:p>
-</w:hdr>
-</file>
-
 <file path=word/numbering.xml><?xml version="1.0" encoding="utf-8"?>
-<w:numbering xmlns:wpc="http://schemas.microsoft.com/office/word/2010/wordprocessingCanvas" xmlns:cx="http://schemas.microsoft.com/office/drawing/2014/chartex" xmlns:cx1="http://schemas.microsoft.com/office/drawing/2015/9/8/chartex" xmlns:mc="http://schemas.openxmlformats.org/markup-compatibility/2006" xmlns:o="urn:schemas-microsoft-com:office:office" xmlns:r="http://schemas.openxmlformats.org/officeDocument/2006/relationships" xmlns:m="http://schemas.openxmlformats.org/officeDocument/2006/math" xmlns:v="urn:schemas-microsoft-com:vml" xmlns:wp14="http://schemas.microsoft.com/office/word/2010/wordprocessingDrawing" xmlns:wp="http://schemas.openxmlformats.org/drawingml/2006/wordprocessingDrawing" xmlns:w10="urn:schemas-microsoft-com:office:word" xmlns:w="http://schemas.openxmlformats.org/wordprocessingml/2006/main" xmlns:w14="http://schemas.microsoft.com/office/word/2010/wordml" xmlns:w15="http://schemas.microsoft.com/office/word/2012/wordml" xmlns:w16se="http://schemas.microsoft.com/office/word/2015/wordml/symex" xmlns:wpg="http://schemas.microsoft.com/office/word/2010/wordprocessingGroup" xmlns:wpi="http://schemas.microsoft.com/office/word/2010/wordprocessingInk" xmlns:wne="http://schemas.microsoft.com/office/word/2006/wordml" xmlns:wps="http://schemas.microsoft.com/office/word/2010/wordprocessingShape" mc:Ignorable="w14 w15 w16se wp14">
+<w:numbering xmlns:wpc="http://schemas.microsoft.com/office/word/2010/wordprocessingCanvas" xmlns:cx="http://schemas.microsoft.com/office/drawing/2014/chartex" xmlns:mc="http://schemas.openxmlformats.org/markup-compatibility/2006" xmlns:o="urn:schemas-microsoft-com:office:office" xmlns:r="http://schemas.openxmlformats.org/officeDocument/2006/relationships" xmlns:m="http://schemas.openxmlformats.org/officeDocument/2006/math" xmlns:v="urn:schemas-microsoft-com:vml" xmlns:wp14="http://schemas.microsoft.com/office/word/2010/wordprocessingDrawing" xmlns:wp="http://schemas.openxmlformats.org/drawingml/2006/wordprocessingDrawing" xmlns:w10="urn:schemas-microsoft-com:office:word" xmlns:w="http://schemas.openxmlformats.org/wordprocessingml/2006/main" xmlns:w14="http://schemas.microsoft.com/office/word/2010/wordml" xmlns:w15="http://schemas.microsoft.com/office/word/2012/wordml" xmlns:w16se="http://schemas.microsoft.com/office/word/2015/wordml/symex" xmlns:wpg="http://schemas.microsoft.com/office/word/2010/wordprocessingGroup" xmlns:wpi="http://schemas.microsoft.com/office/word/2010/wordprocessingInk" xmlns:wne="http://schemas.microsoft.com/office/word/2006/wordml" xmlns:wps="http://schemas.microsoft.com/office/word/2010/wordprocessingShape" mc:Ignorable="w14 w15 w16se wp14">
   <w:abstractNum w:abstractNumId="0" w15:restartNumberingAfterBreak="0">
     <w:nsid w:val="68542B6E"/>
     <w:multiLevelType w:val="multilevel"/>

</xml_diff>

<commit_message>
Added UID to the footer of the invoice template
</commit_message>
<xml_diff>
--- a/src/Resources/contao/templates/crm_invoice_template_default.docx
+++ b/src/Resources/contao/templates/crm_invoice_template_default.docx
@@ -1188,12 +1188,206 @@
         </w:rPr>
         <w:t>}</w:t>
       </w:r>
-      <w:bookmarkStart w:id="0" w:name="_GoBack"/>
-      <w:bookmarkEnd w:id="0"/>
+    </w:p>
+    <w:p>
+      <w:pPr>
+        <w:rPr>
+          <w:rFonts w:ascii="Century Gothic" w:eastAsia="Times New Roman" w:hAnsi="Century Gothic"/>
+          <w:sz w:val="20"/>
+          <w:szCs w:val="20"/>
+          <w:lang w:val="fr-CH" w:eastAsia="de-DE"/>
+        </w:rPr>
+      </w:pPr>
+    </w:p>
+    <w:p>
+      <w:pPr>
+        <w:rPr>
+          <w:rFonts w:ascii="Century Gothic" w:eastAsia="Times New Roman" w:hAnsi="Century Gothic"/>
+          <w:sz w:val="20"/>
+          <w:szCs w:val="20"/>
+          <w:lang w:val="fr-CH" w:eastAsia="de-DE"/>
+        </w:rPr>
+      </w:pPr>
+    </w:p>
+    <w:p>
+      <w:pPr>
+        <w:rPr>
+          <w:rFonts w:ascii="Century Gothic" w:eastAsia="Times New Roman" w:hAnsi="Century Gothic"/>
+          <w:sz w:val="20"/>
+          <w:szCs w:val="20"/>
+          <w:lang w:val="fr-CH" w:eastAsia="de-DE"/>
+        </w:rPr>
+      </w:pPr>
+    </w:p>
+    <w:p>
+      <w:pPr>
+        <w:rPr>
+          <w:rFonts w:ascii="Century Gothic" w:eastAsia="Times New Roman" w:hAnsi="Century Gothic"/>
+          <w:sz w:val="20"/>
+          <w:szCs w:val="20"/>
+          <w:lang w:val="fr-CH" w:eastAsia="de-DE"/>
+        </w:rPr>
+      </w:pPr>
+    </w:p>
+    <w:p>
+      <w:pPr>
+        <w:rPr>
+          <w:rFonts w:ascii="Century Gothic" w:eastAsia="Times New Roman" w:hAnsi="Century Gothic"/>
+          <w:sz w:val="20"/>
+          <w:szCs w:val="20"/>
+          <w:lang w:val="fr-CH" w:eastAsia="de-DE"/>
+        </w:rPr>
+      </w:pPr>
+    </w:p>
+    <w:p>
+      <w:pPr>
+        <w:rPr>
+          <w:rFonts w:ascii="Century Gothic" w:eastAsia="Times New Roman" w:hAnsi="Century Gothic"/>
+          <w:sz w:val="20"/>
+          <w:szCs w:val="20"/>
+          <w:lang w:val="fr-CH" w:eastAsia="de-DE"/>
+        </w:rPr>
+      </w:pPr>
+    </w:p>
+    <w:p>
+      <w:pPr>
+        <w:rPr>
+          <w:rFonts w:ascii="Century Gothic" w:eastAsia="Times New Roman" w:hAnsi="Century Gothic"/>
+          <w:sz w:val="20"/>
+          <w:szCs w:val="20"/>
+          <w:lang w:val="fr-CH" w:eastAsia="de-DE"/>
+        </w:rPr>
+      </w:pPr>
+    </w:p>
+    <w:p>
+      <w:pPr>
+        <w:rPr>
+          <w:rFonts w:ascii="Century Gothic" w:eastAsia="Times New Roman" w:hAnsi="Century Gothic"/>
+          <w:sz w:val="20"/>
+          <w:szCs w:val="20"/>
+          <w:lang w:val="fr-CH" w:eastAsia="de-DE"/>
+        </w:rPr>
+      </w:pPr>
+    </w:p>
+    <w:p>
+      <w:pPr>
+        <w:rPr>
+          <w:rFonts w:ascii="Century Gothic" w:eastAsia="Times New Roman" w:hAnsi="Century Gothic"/>
+          <w:sz w:val="20"/>
+          <w:szCs w:val="20"/>
+          <w:lang w:val="fr-CH" w:eastAsia="de-DE"/>
+        </w:rPr>
+      </w:pPr>
+    </w:p>
+    <w:p>
+      <w:pPr>
+        <w:rPr>
+          <w:rFonts w:ascii="Century Gothic" w:eastAsia="Times New Roman" w:hAnsi="Century Gothic"/>
+          <w:sz w:val="20"/>
+          <w:szCs w:val="20"/>
+          <w:lang w:val="fr-CH" w:eastAsia="de-DE"/>
+        </w:rPr>
+      </w:pPr>
+    </w:p>
+    <w:p>
+      <w:pPr>
+        <w:rPr>
+          <w:rFonts w:ascii="Century Gothic" w:eastAsia="Times New Roman" w:hAnsi="Century Gothic"/>
+          <w:sz w:val="20"/>
+          <w:szCs w:val="20"/>
+          <w:lang w:val="fr-CH" w:eastAsia="de-DE"/>
+        </w:rPr>
+      </w:pPr>
+    </w:p>
+    <w:p>
+      <w:pPr>
+        <w:rPr>
+          <w:rFonts w:ascii="Century Gothic" w:eastAsia="Times New Roman" w:hAnsi="Century Gothic"/>
+          <w:sz w:val="20"/>
+          <w:szCs w:val="20"/>
+          <w:lang w:val="fr-CH" w:eastAsia="de-DE"/>
+        </w:rPr>
+      </w:pPr>
+    </w:p>
+    <w:p>
+      <w:pPr>
+        <w:rPr>
+          <w:rFonts w:ascii="Century Gothic" w:eastAsia="Times New Roman" w:hAnsi="Century Gothic"/>
+          <w:sz w:val="20"/>
+          <w:szCs w:val="20"/>
+          <w:lang w:val="fr-CH" w:eastAsia="de-DE"/>
+        </w:rPr>
+      </w:pPr>
+    </w:p>
+    <w:p>
+      <w:pPr>
+        <w:rPr>
+          <w:rFonts w:ascii="Century Gothic" w:eastAsia="Times New Roman" w:hAnsi="Century Gothic"/>
+          <w:sz w:val="20"/>
+          <w:szCs w:val="20"/>
+          <w:lang w:val="fr-CH" w:eastAsia="de-DE"/>
+        </w:rPr>
+      </w:pPr>
+    </w:p>
+    <w:p>
+      <w:pPr>
+        <w:rPr>
+          <w:rFonts w:ascii="Century Gothic" w:eastAsia="Times New Roman" w:hAnsi="Century Gothic"/>
+          <w:sz w:val="20"/>
+          <w:szCs w:val="20"/>
+          <w:lang w:val="fr-CH" w:eastAsia="de-DE"/>
+        </w:rPr>
+      </w:pPr>
+    </w:p>
+    <w:p>
+      <w:pPr>
+        <w:rPr>
+          <w:rFonts w:ascii="Century Gothic" w:eastAsia="Times New Roman" w:hAnsi="Century Gothic"/>
+          <w:sz w:val="20"/>
+          <w:szCs w:val="20"/>
+          <w:lang w:val="fr-CH" w:eastAsia="de-DE"/>
+        </w:rPr>
+      </w:pPr>
+    </w:p>
+    <w:p>
+      <w:pPr>
+        <w:rPr>
+          <w:rFonts w:ascii="Century Gothic" w:eastAsia="Times New Roman" w:hAnsi="Century Gothic"/>
+          <w:sz w:val="20"/>
+          <w:szCs w:val="20"/>
+          <w:lang w:val="fr-CH" w:eastAsia="de-DE"/>
+        </w:rPr>
+      </w:pPr>
+    </w:p>
+    <w:p>
+      <w:pPr>
+        <w:tabs>
+          <w:tab w:val="left" w:pos="1020"/>
+        </w:tabs>
+        <w:rPr>
+          <w:rFonts w:ascii="Century Gothic" w:eastAsia="Times New Roman" w:hAnsi="Century Gothic"/>
+          <w:sz w:val="20"/>
+          <w:szCs w:val="20"/>
+          <w:lang w:val="fr-CH" w:eastAsia="de-DE"/>
+        </w:rPr>
+      </w:pPr>
+      <w:r>
+        <w:rPr>
+          <w:rFonts w:ascii="Century Gothic" w:eastAsia="Times New Roman" w:hAnsi="Century Gothic"/>
+          <w:sz w:val="20"/>
+          <w:szCs w:val="20"/>
+          <w:lang w:val="fr-CH" w:eastAsia="de-DE"/>
+        </w:rPr>
+        <w:tab/>
+      </w:r>
     </w:p>
     <w:sectPr>
-      <w:headerReference w:type="default" r:id="rId7"/>
-      <w:footerReference w:type="default" r:id="rId8"/>
+      <w:headerReference w:type="even" r:id="rId7"/>
+      <w:headerReference w:type="default" r:id="rId8"/>
+      <w:footerReference w:type="even" r:id="rId9"/>
+      <w:footerReference w:type="default" r:id="rId10"/>
+      <w:headerReference w:type="first" r:id="rId11"/>
+      <w:footerReference w:type="first" r:id="rId12"/>
       <w:pgSz w:w="11906" w:h="16838"/>
       <w:pgMar w:top="1417" w:right="1417" w:bottom="1134" w:left="1417" w:header="284" w:footer="284" w:gutter="0"/>
       <w:cols w:space="720"/>
@@ -1228,6 +1422,16 @@
 </file>
 
 <file path=word/footer1.xml><?xml version="1.0" encoding="utf-8"?>
+<w:ftr xmlns:wpc="http://schemas.microsoft.com/office/word/2010/wordprocessingCanvas" xmlns:cx="http://schemas.microsoft.com/office/drawing/2014/chartex" xmlns:mc="http://schemas.openxmlformats.org/markup-compatibility/2006" xmlns:o="urn:schemas-microsoft-com:office:office" xmlns:r="http://schemas.openxmlformats.org/officeDocument/2006/relationships" xmlns:m="http://schemas.openxmlformats.org/officeDocument/2006/math" xmlns:v="urn:schemas-microsoft-com:vml" xmlns:wp14="http://schemas.microsoft.com/office/word/2010/wordprocessingDrawing" xmlns:wp="http://schemas.openxmlformats.org/drawingml/2006/wordprocessingDrawing" xmlns:w10="urn:schemas-microsoft-com:office:word" xmlns:w="http://schemas.openxmlformats.org/wordprocessingml/2006/main" xmlns:w14="http://schemas.microsoft.com/office/word/2010/wordml" xmlns:w15="http://schemas.microsoft.com/office/word/2012/wordml" xmlns:w16se="http://schemas.microsoft.com/office/word/2015/wordml/symex" xmlns:wpg="http://schemas.microsoft.com/office/word/2010/wordprocessingGroup" xmlns:wpi="http://schemas.microsoft.com/office/word/2010/wordprocessingInk" xmlns:wne="http://schemas.microsoft.com/office/word/2006/wordml" xmlns:wps="http://schemas.microsoft.com/office/word/2010/wordprocessingShape" mc:Ignorable="w14 w15 w16se wp14">
+  <w:p>
+    <w:pPr>
+      <w:pStyle w:val="Fuzeile"/>
+    </w:pPr>
+  </w:p>
+</w:ftr>
+</file>
+
+<file path=word/footer2.xml><?xml version="1.0" encoding="utf-8"?>
 <w:ftr xmlns:wpc="http://schemas.microsoft.com/office/word/2010/wordprocessingCanvas" xmlns:cx="http://schemas.microsoft.com/office/drawing/2014/chartex" xmlns:mc="http://schemas.openxmlformats.org/markup-compatibility/2006" xmlns:o="urn:schemas-microsoft-com:office:office" xmlns:r="http://schemas.openxmlformats.org/officeDocument/2006/relationships" xmlns:m="http://schemas.openxmlformats.org/officeDocument/2006/math" xmlns:v="urn:schemas-microsoft-com:vml" xmlns:wp14="http://schemas.microsoft.com/office/word/2010/wordprocessingDrawing" xmlns:wp="http://schemas.openxmlformats.org/drawingml/2006/wordprocessingDrawing" xmlns:w10="urn:schemas-microsoft-com:office:word" xmlns:w="http://schemas.openxmlformats.org/wordprocessingml/2006/main" xmlns:w14="http://schemas.microsoft.com/office/word/2010/wordml" xmlns:w15="http://schemas.microsoft.com/office/word/2012/wordml" xmlns:w16se="http://schemas.microsoft.com/office/word/2015/wordml/symex" xmlns:wpg="http://schemas.microsoft.com/office/word/2010/wordprocessingGroup" xmlns:wpi="http://schemas.microsoft.com/office/word/2010/wordprocessingInk" xmlns:wne="http://schemas.microsoft.com/office/word/2006/wordml" xmlns:wps="http://schemas.microsoft.com/office/word/2010/wordprocessingShape" mc:Ignorable="w14 w15 w16se wp14">
   <w:tbl>
     <w:tblPr>
@@ -1295,15 +1499,6 @@
             <w:t>Cupic</w:t>
           </w:r>
           <w:proofErr w:type="spellEnd"/>
-          <w:r>
-            <w:rPr>
-              <w:rFonts w:ascii="Corbel" w:eastAsia="Times New Roman" w:hAnsi="Corbel"/>
-              <w:sz w:val="16"/>
-              <w:szCs w:val="16"/>
-              <w:lang w:eastAsia="de-DE"/>
-            </w:rPr>
-            <w:t xml:space="preserve"> </w:t>
-          </w:r>
         </w:p>
         <w:p>
           <w:pPr>
@@ -1331,17 +1526,95 @@
               <w:szCs w:val="16"/>
               <w:lang w:eastAsia="de-DE"/>
             </w:rPr>
-            <w:t>Surenweidstrasse</w:t>
+            <w:t>websolutions</w:t>
           </w:r>
           <w:proofErr w:type="spellEnd"/>
-          <w:r>
+        </w:p>
+        <w:p>
+          <w:pPr>
+            <w:tabs>
+              <w:tab w:val="left" w:pos="10076"/>
+              <w:tab w:val="left" w:pos="10992"/>
+              <w:tab w:val="left" w:pos="11908"/>
+              <w:tab w:val="left" w:pos="12824"/>
+              <w:tab w:val="left" w:pos="13740"/>
+              <w:tab w:val="left" w:pos="14656"/>
+            </w:tabs>
+            <w:spacing w:after="0" w:line="240" w:lineRule="auto"/>
             <w:rPr>
               <w:rFonts w:ascii="Corbel" w:eastAsia="Times New Roman" w:hAnsi="Corbel"/>
               <w:sz w:val="16"/>
               <w:szCs w:val="16"/>
               <w:lang w:eastAsia="de-DE"/>
             </w:rPr>
+          </w:pPr>
+          <w:proofErr w:type="spellStart"/>
+          <w:r>
+            <w:rPr>
+              <w:rFonts w:ascii="Corbel" w:eastAsia="Times New Roman" w:hAnsi="Corbel"/>
+              <w:sz w:val="16"/>
+              <w:szCs w:val="16"/>
+              <w:lang w:eastAsia="de-DE"/>
+            </w:rPr>
+            <w:t>Surenweidstrasse</w:t>
+          </w:r>
+          <w:proofErr w:type="spellEnd"/>
+          <w:r>
+            <w:rPr>
+              <w:rFonts w:ascii="Corbel" w:eastAsia="Times New Roman" w:hAnsi="Corbel"/>
+              <w:sz w:val="16"/>
+              <w:szCs w:val="16"/>
+              <w:lang w:eastAsia="de-DE"/>
+            </w:rPr>
             <w:t xml:space="preserve"> 2 </w:t>
+          </w:r>
+        </w:p>
+        <w:p>
+          <w:pPr>
+            <w:tabs>
+              <w:tab w:val="left" w:pos="10076"/>
+              <w:tab w:val="left" w:pos="10992"/>
+              <w:tab w:val="left" w:pos="11908"/>
+              <w:tab w:val="left" w:pos="12824"/>
+              <w:tab w:val="left" w:pos="13740"/>
+              <w:tab w:val="left" w:pos="14656"/>
+            </w:tabs>
+            <w:spacing w:after="0" w:line="240" w:lineRule="auto"/>
+            <w:rPr>
+              <w:rFonts w:ascii="Corbel" w:eastAsia="Times New Roman" w:hAnsi="Corbel"/>
+              <w:sz w:val="16"/>
+              <w:szCs w:val="16"/>
+              <w:lang w:eastAsia="de-DE"/>
+            </w:rPr>
+          </w:pPr>
+          <w:r>
+            <w:rPr>
+              <w:rFonts w:ascii="Corbel" w:eastAsia="Times New Roman" w:hAnsi="Corbel"/>
+              <w:sz w:val="16"/>
+              <w:szCs w:val="16"/>
+              <w:lang w:eastAsia="de-DE"/>
+            </w:rPr>
+            <w:t xml:space="preserve">6208 </w:t>
+          </w:r>
+          <w:proofErr w:type="spellStart"/>
+          <w:r>
+            <w:rPr>
+              <w:rFonts w:ascii="Corbel" w:eastAsia="Times New Roman" w:hAnsi="Corbel"/>
+              <w:sz w:val="16"/>
+              <w:szCs w:val="16"/>
+              <w:lang w:eastAsia="de-DE"/>
+            </w:rPr>
+            <w:t>Oberkirch</w:t>
+          </w:r>
+          <w:proofErr w:type="spellEnd"/>
+          <w:r>
+            <w:rPr>
+              <w:rFonts w:ascii="Corbel" w:eastAsia="Times New Roman" w:hAnsi="Corbel"/>
+              <w:sz w:val="16"/>
+              <w:szCs w:val="16"/>
+              <w:lang w:eastAsia="de-DE"/>
+            </w:rPr>
+            <w:t xml:space="preserve"> (SCHWEIZ)</w:t>
           </w:r>
         </w:p>
         <w:p>
@@ -1363,28 +1636,10 @@
               <w:szCs w:val="16"/>
               <w:lang w:eastAsia="de-DE"/>
             </w:rPr>
-            <w:t xml:space="preserve">6208 </w:t>
-          </w:r>
-          <w:proofErr w:type="spellStart"/>
-          <w:r>
-            <w:rPr>
-              <w:rFonts w:ascii="Corbel" w:eastAsia="Times New Roman" w:hAnsi="Corbel"/>
-              <w:sz w:val="16"/>
-              <w:szCs w:val="16"/>
-              <w:lang w:eastAsia="de-DE"/>
-            </w:rPr>
-            <w:t>Oberkirch</w:t>
-          </w:r>
-          <w:proofErr w:type="spellEnd"/>
-          <w:r>
-            <w:rPr>
-              <w:rFonts w:ascii="Corbel" w:eastAsia="Times New Roman" w:hAnsi="Corbel"/>
-              <w:sz w:val="16"/>
-              <w:szCs w:val="16"/>
-              <w:lang w:eastAsia="de-DE"/>
-            </w:rPr>
-            <w:t xml:space="preserve"> (SCHWEIZ)</w:t>
-          </w:r>
+            <w:t>UID: CHE-152.501.037</w:t>
+          </w:r>
+          <w:bookmarkStart w:id="0" w:name="_GoBack"/>
+          <w:bookmarkEnd w:id="0"/>
         </w:p>
       </w:tc>
       <w:tc>
@@ -1638,6 +1893,16 @@
 </w:ftr>
 </file>
 
+<file path=word/footer3.xml><?xml version="1.0" encoding="utf-8"?>
+<w:ftr xmlns:wpc="http://schemas.microsoft.com/office/word/2010/wordprocessingCanvas" xmlns:cx="http://schemas.microsoft.com/office/drawing/2014/chartex" xmlns:mc="http://schemas.openxmlformats.org/markup-compatibility/2006" xmlns:o="urn:schemas-microsoft-com:office:office" xmlns:r="http://schemas.openxmlformats.org/officeDocument/2006/relationships" xmlns:m="http://schemas.openxmlformats.org/officeDocument/2006/math" xmlns:v="urn:schemas-microsoft-com:vml" xmlns:wp14="http://schemas.microsoft.com/office/word/2010/wordprocessingDrawing" xmlns:wp="http://schemas.openxmlformats.org/drawingml/2006/wordprocessingDrawing" xmlns:w10="urn:schemas-microsoft-com:office:word" xmlns:w="http://schemas.openxmlformats.org/wordprocessingml/2006/main" xmlns:w14="http://schemas.microsoft.com/office/word/2010/wordml" xmlns:w15="http://schemas.microsoft.com/office/word/2012/wordml" xmlns:w16se="http://schemas.microsoft.com/office/word/2015/wordml/symex" xmlns:wpg="http://schemas.microsoft.com/office/word/2010/wordprocessingGroup" xmlns:wpi="http://schemas.microsoft.com/office/word/2010/wordprocessingInk" xmlns:wne="http://schemas.microsoft.com/office/word/2006/wordml" xmlns:wps="http://schemas.microsoft.com/office/word/2010/wordprocessingShape" mc:Ignorable="w14 w15 w16se wp14">
+  <w:p>
+    <w:pPr>
+      <w:pStyle w:val="Fuzeile"/>
+    </w:pPr>
+  </w:p>
+</w:ftr>
+</file>
+
 <file path=word/footnotes.xml><?xml version="1.0" encoding="utf-8"?>
 <w:footnotes xmlns:wpc="http://schemas.microsoft.com/office/word/2010/wordprocessingCanvas" xmlns:cx="http://schemas.microsoft.com/office/drawing/2014/chartex" xmlns:mc="http://schemas.openxmlformats.org/markup-compatibility/2006" xmlns:o="urn:schemas-microsoft-com:office:office" xmlns:r="http://schemas.openxmlformats.org/officeDocument/2006/relationships" xmlns:m="http://schemas.openxmlformats.org/officeDocument/2006/math" xmlns:v="urn:schemas-microsoft-com:vml" xmlns:wp14="http://schemas.microsoft.com/office/word/2010/wordprocessingDrawing" xmlns:wp="http://schemas.openxmlformats.org/drawingml/2006/wordprocessingDrawing" xmlns:w10="urn:schemas-microsoft-com:office:word" xmlns:w="http://schemas.openxmlformats.org/wordprocessingml/2006/main" xmlns:w14="http://schemas.microsoft.com/office/word/2010/wordml" xmlns:w15="http://schemas.microsoft.com/office/word/2012/wordml" xmlns:w16se="http://schemas.microsoft.com/office/word/2015/wordml/symex" xmlns:wpg="http://schemas.microsoft.com/office/word/2010/wordprocessingGroup" xmlns:wpi="http://schemas.microsoft.com/office/word/2010/wordprocessingInk" xmlns:wne="http://schemas.microsoft.com/office/word/2006/wordml" xmlns:wps="http://schemas.microsoft.com/office/word/2010/wordprocessingShape" mc:Ignorable="w14 w15 w16se wp14">
   <w:footnote w:type="separator" w:id="-1">
@@ -1667,6 +1932,16 @@
 </file>
 
 <file path=word/header1.xml><?xml version="1.0" encoding="utf-8"?>
+<w:hdr xmlns:wpc="http://schemas.microsoft.com/office/word/2010/wordprocessingCanvas" xmlns:cx="http://schemas.microsoft.com/office/drawing/2014/chartex" xmlns:mc="http://schemas.openxmlformats.org/markup-compatibility/2006" xmlns:o="urn:schemas-microsoft-com:office:office" xmlns:r="http://schemas.openxmlformats.org/officeDocument/2006/relationships" xmlns:m="http://schemas.openxmlformats.org/officeDocument/2006/math" xmlns:v="urn:schemas-microsoft-com:vml" xmlns:wp14="http://schemas.microsoft.com/office/word/2010/wordprocessingDrawing" xmlns:wp="http://schemas.openxmlformats.org/drawingml/2006/wordprocessingDrawing" xmlns:w10="urn:schemas-microsoft-com:office:word" xmlns:w="http://schemas.openxmlformats.org/wordprocessingml/2006/main" xmlns:w14="http://schemas.microsoft.com/office/word/2010/wordml" xmlns:w15="http://schemas.microsoft.com/office/word/2012/wordml" xmlns:w16se="http://schemas.microsoft.com/office/word/2015/wordml/symex" xmlns:wpg="http://schemas.microsoft.com/office/word/2010/wordprocessingGroup" xmlns:wpi="http://schemas.microsoft.com/office/word/2010/wordprocessingInk" xmlns:wne="http://schemas.microsoft.com/office/word/2006/wordml" xmlns:wps="http://schemas.microsoft.com/office/word/2010/wordprocessingShape" mc:Ignorable="w14 w15 w16se wp14">
+  <w:p>
+    <w:pPr>
+      <w:pStyle w:val="Kopfzeile"/>
+    </w:pPr>
+  </w:p>
+</w:hdr>
+</file>
+
+<file path=word/header2.xml><?xml version="1.0" encoding="utf-8"?>
 <w:hdr xmlns:wpc="http://schemas.microsoft.com/office/word/2010/wordprocessingCanvas" xmlns:cx="http://schemas.microsoft.com/office/drawing/2014/chartex" xmlns:mc="http://schemas.openxmlformats.org/markup-compatibility/2006" xmlns:o="urn:schemas-microsoft-com:office:office" xmlns:r="http://schemas.openxmlformats.org/officeDocument/2006/relationships" xmlns:m="http://schemas.openxmlformats.org/officeDocument/2006/math" xmlns:v="urn:schemas-microsoft-com:vml" xmlns:wp14="http://schemas.microsoft.com/office/word/2010/wordprocessingDrawing" xmlns:wp="http://schemas.openxmlformats.org/drawingml/2006/wordprocessingDrawing" xmlns:w10="urn:schemas-microsoft-com:office:word" xmlns:w="http://schemas.openxmlformats.org/wordprocessingml/2006/main" xmlns:w14="http://schemas.microsoft.com/office/word/2010/wordml" xmlns:w15="http://schemas.microsoft.com/office/word/2012/wordml" xmlns:w16se="http://schemas.microsoft.com/office/word/2015/wordml/symex" xmlns:wpg="http://schemas.microsoft.com/office/word/2010/wordprocessingGroup" xmlns:wpi="http://schemas.microsoft.com/office/word/2010/wordprocessingInk" xmlns:wne="http://schemas.microsoft.com/office/word/2006/wordml" xmlns:wps="http://schemas.microsoft.com/office/word/2010/wordprocessingShape" mc:Ignorable="w14 w15 w16se wp14">
   <w:tbl>
     <w:tblPr>
@@ -2098,6 +2373,16 @@
       <w:pStyle w:val="Kopfzeile"/>
     </w:pPr>
   </w:p>
+  <w:p>
+    <w:pPr>
+      <w:pStyle w:val="Kopfzeile"/>
+    </w:pPr>
+  </w:p>
+</w:hdr>
+</file>
+
+<file path=word/header3.xml><?xml version="1.0" encoding="utf-8"?>
+<w:hdr xmlns:wpc="http://schemas.microsoft.com/office/word/2010/wordprocessingCanvas" xmlns:cx="http://schemas.microsoft.com/office/drawing/2014/chartex" xmlns:mc="http://schemas.openxmlformats.org/markup-compatibility/2006" xmlns:o="urn:schemas-microsoft-com:office:office" xmlns:r="http://schemas.openxmlformats.org/officeDocument/2006/relationships" xmlns:m="http://schemas.openxmlformats.org/officeDocument/2006/math" xmlns:v="urn:schemas-microsoft-com:vml" xmlns:wp14="http://schemas.microsoft.com/office/word/2010/wordprocessingDrawing" xmlns:wp="http://schemas.openxmlformats.org/drawingml/2006/wordprocessingDrawing" xmlns:w10="urn:schemas-microsoft-com:office:word" xmlns:w="http://schemas.openxmlformats.org/wordprocessingml/2006/main" xmlns:w14="http://schemas.microsoft.com/office/word/2010/wordml" xmlns:w15="http://schemas.microsoft.com/office/word/2012/wordml" xmlns:w16se="http://schemas.microsoft.com/office/word/2015/wordml/symex" xmlns:wpg="http://schemas.microsoft.com/office/word/2010/wordprocessingGroup" xmlns:wpi="http://schemas.microsoft.com/office/word/2010/wordprocessingInk" xmlns:wne="http://schemas.microsoft.com/office/word/2006/wordml" xmlns:wps="http://schemas.microsoft.com/office/word/2010/wordprocessingShape" mc:Ignorable="w14 w15 w16se wp14">
   <w:p>
     <w:pPr>
       <w:pStyle w:val="Kopfzeile"/>

</xml_diff>

<commit_message>
removed some linebreaks in the invoice template
</commit_message>
<xml_diff>
--- a/src/Resources/contao/templates/crm_invoice_template_default.docx
+++ b/src/Resources/contao/templates/crm_invoice_template_default.docx
@@ -1191,6 +1191,7 @@
     </w:p>
     <w:p>
       <w:pPr>
+        <w:spacing w:before="100" w:after="100" w:line="360" w:lineRule="auto"/>
         <w:rPr>
           <w:rFonts w:ascii="Century Gothic" w:eastAsia="Times New Roman" w:hAnsi="Century Gothic"/>
           <w:sz w:val="20"/>
@@ -1198,188 +1199,8 @@
           <w:lang w:val="fr-CH" w:eastAsia="de-DE"/>
         </w:rPr>
       </w:pPr>
-    </w:p>
-    <w:p>
-      <w:pPr>
-        <w:rPr>
-          <w:rFonts w:ascii="Century Gothic" w:eastAsia="Times New Roman" w:hAnsi="Century Gothic"/>
-          <w:sz w:val="20"/>
-          <w:szCs w:val="20"/>
-          <w:lang w:val="fr-CH" w:eastAsia="de-DE"/>
-        </w:rPr>
-      </w:pPr>
-    </w:p>
-    <w:p>
-      <w:pPr>
-        <w:rPr>
-          <w:rFonts w:ascii="Century Gothic" w:eastAsia="Times New Roman" w:hAnsi="Century Gothic"/>
-          <w:sz w:val="20"/>
-          <w:szCs w:val="20"/>
-          <w:lang w:val="fr-CH" w:eastAsia="de-DE"/>
-        </w:rPr>
-      </w:pPr>
-    </w:p>
-    <w:p>
-      <w:pPr>
-        <w:rPr>
-          <w:rFonts w:ascii="Century Gothic" w:eastAsia="Times New Roman" w:hAnsi="Century Gothic"/>
-          <w:sz w:val="20"/>
-          <w:szCs w:val="20"/>
-          <w:lang w:val="fr-CH" w:eastAsia="de-DE"/>
-        </w:rPr>
-      </w:pPr>
-    </w:p>
-    <w:p>
-      <w:pPr>
-        <w:rPr>
-          <w:rFonts w:ascii="Century Gothic" w:eastAsia="Times New Roman" w:hAnsi="Century Gothic"/>
-          <w:sz w:val="20"/>
-          <w:szCs w:val="20"/>
-          <w:lang w:val="fr-CH" w:eastAsia="de-DE"/>
-        </w:rPr>
-      </w:pPr>
-    </w:p>
-    <w:p>
-      <w:pPr>
-        <w:rPr>
-          <w:rFonts w:ascii="Century Gothic" w:eastAsia="Times New Roman" w:hAnsi="Century Gothic"/>
-          <w:sz w:val="20"/>
-          <w:szCs w:val="20"/>
-          <w:lang w:val="fr-CH" w:eastAsia="de-DE"/>
-        </w:rPr>
-      </w:pPr>
-    </w:p>
-    <w:p>
-      <w:pPr>
-        <w:rPr>
-          <w:rFonts w:ascii="Century Gothic" w:eastAsia="Times New Roman" w:hAnsi="Century Gothic"/>
-          <w:sz w:val="20"/>
-          <w:szCs w:val="20"/>
-          <w:lang w:val="fr-CH" w:eastAsia="de-DE"/>
-        </w:rPr>
-      </w:pPr>
-    </w:p>
-    <w:p>
-      <w:pPr>
-        <w:rPr>
-          <w:rFonts w:ascii="Century Gothic" w:eastAsia="Times New Roman" w:hAnsi="Century Gothic"/>
-          <w:sz w:val="20"/>
-          <w:szCs w:val="20"/>
-          <w:lang w:val="fr-CH" w:eastAsia="de-DE"/>
-        </w:rPr>
-      </w:pPr>
-    </w:p>
-    <w:p>
-      <w:pPr>
-        <w:rPr>
-          <w:rFonts w:ascii="Century Gothic" w:eastAsia="Times New Roman" w:hAnsi="Century Gothic"/>
-          <w:sz w:val="20"/>
-          <w:szCs w:val="20"/>
-          <w:lang w:val="fr-CH" w:eastAsia="de-DE"/>
-        </w:rPr>
-      </w:pPr>
-    </w:p>
-    <w:p>
-      <w:pPr>
-        <w:rPr>
-          <w:rFonts w:ascii="Century Gothic" w:eastAsia="Times New Roman" w:hAnsi="Century Gothic"/>
-          <w:sz w:val="20"/>
-          <w:szCs w:val="20"/>
-          <w:lang w:val="fr-CH" w:eastAsia="de-DE"/>
-        </w:rPr>
-      </w:pPr>
-    </w:p>
-    <w:p>
-      <w:pPr>
-        <w:rPr>
-          <w:rFonts w:ascii="Century Gothic" w:eastAsia="Times New Roman" w:hAnsi="Century Gothic"/>
-          <w:sz w:val="20"/>
-          <w:szCs w:val="20"/>
-          <w:lang w:val="fr-CH" w:eastAsia="de-DE"/>
-        </w:rPr>
-      </w:pPr>
-    </w:p>
-    <w:p>
-      <w:pPr>
-        <w:rPr>
-          <w:rFonts w:ascii="Century Gothic" w:eastAsia="Times New Roman" w:hAnsi="Century Gothic"/>
-          <w:sz w:val="20"/>
-          <w:szCs w:val="20"/>
-          <w:lang w:val="fr-CH" w:eastAsia="de-DE"/>
-        </w:rPr>
-      </w:pPr>
-    </w:p>
-    <w:p>
-      <w:pPr>
-        <w:rPr>
-          <w:rFonts w:ascii="Century Gothic" w:eastAsia="Times New Roman" w:hAnsi="Century Gothic"/>
-          <w:sz w:val="20"/>
-          <w:szCs w:val="20"/>
-          <w:lang w:val="fr-CH" w:eastAsia="de-DE"/>
-        </w:rPr>
-      </w:pPr>
-    </w:p>
-    <w:p>
-      <w:pPr>
-        <w:rPr>
-          <w:rFonts w:ascii="Century Gothic" w:eastAsia="Times New Roman" w:hAnsi="Century Gothic"/>
-          <w:sz w:val="20"/>
-          <w:szCs w:val="20"/>
-          <w:lang w:val="fr-CH" w:eastAsia="de-DE"/>
-        </w:rPr>
-      </w:pPr>
-    </w:p>
-    <w:p>
-      <w:pPr>
-        <w:rPr>
-          <w:rFonts w:ascii="Century Gothic" w:eastAsia="Times New Roman" w:hAnsi="Century Gothic"/>
-          <w:sz w:val="20"/>
-          <w:szCs w:val="20"/>
-          <w:lang w:val="fr-CH" w:eastAsia="de-DE"/>
-        </w:rPr>
-      </w:pPr>
-    </w:p>
-    <w:p>
-      <w:pPr>
-        <w:rPr>
-          <w:rFonts w:ascii="Century Gothic" w:eastAsia="Times New Roman" w:hAnsi="Century Gothic"/>
-          <w:sz w:val="20"/>
-          <w:szCs w:val="20"/>
-          <w:lang w:val="fr-CH" w:eastAsia="de-DE"/>
-        </w:rPr>
-      </w:pPr>
-    </w:p>
-    <w:p>
-      <w:pPr>
-        <w:rPr>
-          <w:rFonts w:ascii="Century Gothic" w:eastAsia="Times New Roman" w:hAnsi="Century Gothic"/>
-          <w:sz w:val="20"/>
-          <w:szCs w:val="20"/>
-          <w:lang w:val="fr-CH" w:eastAsia="de-DE"/>
-        </w:rPr>
-      </w:pPr>
-    </w:p>
-    <w:p>
-      <w:pPr>
-        <w:tabs>
-          <w:tab w:val="left" w:pos="1020"/>
-        </w:tabs>
-        <w:rPr>
-          <w:rFonts w:ascii="Century Gothic" w:eastAsia="Times New Roman" w:hAnsi="Century Gothic"/>
-          <w:sz w:val="20"/>
-          <w:szCs w:val="20"/>
-          <w:lang w:val="fr-CH" w:eastAsia="de-DE"/>
-        </w:rPr>
-      </w:pPr>
-      <w:r>
-        <w:rPr>
-          <w:rFonts w:ascii="Century Gothic" w:eastAsia="Times New Roman" w:hAnsi="Century Gothic"/>
-          <w:sz w:val="20"/>
-          <w:szCs w:val="20"/>
-          <w:lang w:val="fr-CH" w:eastAsia="de-DE"/>
-        </w:rPr>
-        <w:tab/>
-      </w:r>
+      <w:bookmarkStart w:id="0" w:name="_GoBack"/>
+      <w:bookmarkEnd w:id="0"/>
     </w:p>
     <w:sectPr>
       <w:headerReference w:type="even" r:id="rId7"/>
@@ -1638,8 +1459,6 @@
             </w:rPr>
             <w:t>UID: CHE-152.501.037</w:t>
           </w:r>
-          <w:bookmarkStart w:id="0" w:name="_GoBack"/>
-          <w:bookmarkEnd w:id="0"/>
         </w:p>
       </w:tc>
       <w:tc>

</xml_diff>